<commit_message>
fixed doc pac CIW title from 1 to 2
</commit_message>
<xml_diff>
--- a/docpac_10271023/docpac_10271023.docx
+++ b/docpac_10271023/docpac_10271023.docx
@@ -754,8 +754,13 @@
         <w:t xml:space="preserve">[J] </w:t>
       </w:r>
       <w:r>
-        <w:t>CIW Chapter 1</w:t>
-      </w:r>
+        <w:t xml:space="preserve">CIW Chapter </w:t>
+      </w:r>
+      <w:r>
+        <w:t>2</w:t>
+      </w:r>
+      <w:bookmarkStart w:id="1" w:name="_GoBack"/>
+      <w:bookmarkEnd w:id="1"/>
     </w:p>
     <w:p>
       <w:pPr>
@@ -2261,7 +2266,7 @@
                 <w:szCs w:val="16"/>
               </w:rPr>
             </w:pPr>
-            <w:bookmarkStart w:id="1" w:name="_Hlk144272076"/>
+            <w:bookmarkStart w:id="2" w:name="_Hlk144272076"/>
           </w:p>
         </w:tc>
       </w:tr>
@@ -2307,7 +2312,7 @@
                 <w:szCs w:val="16"/>
               </w:rPr>
             </w:pPr>
-            <w:bookmarkStart w:id="2" w:name="_Hlk142296668"/>
+            <w:bookmarkStart w:id="3" w:name="_Hlk142296668"/>
           </w:p>
         </w:tc>
       </w:tr>
@@ -2379,8 +2384,8 @@
           </w:p>
         </w:tc>
       </w:tr>
-      <w:bookmarkEnd w:id="1"/>
       <w:bookmarkEnd w:id="2"/>
+      <w:bookmarkEnd w:id="3"/>
       <w:tr>
         <w:tc>
           <w:tcPr>
@@ -3728,13 +3733,8 @@
         <w:pStyle w:val="Heading1"/>
       </w:pPr>
       <w:r>
-        <w:t xml:space="preserve">[J] NEE </w:t>
-      </w:r>
-      <w:r>
-        <w:t>Stack Quiz</w:t>
-      </w:r>
-      <w:bookmarkStart w:id="3" w:name="_GoBack"/>
-      <w:bookmarkEnd w:id="3"/>
+        <w:t>[J] NEE Stack Quiz</w:t>
+      </w:r>
     </w:p>
     <w:p/>
     <w:p/>
@@ -6779,21 +6779,6 @@
 </file>
 
 <file path=customXml/item1.xml><?xml version="1.0" encoding="utf-8"?>
-<p:properties xmlns:p="http://schemas.microsoft.com/office/2006/metadata/properties" xmlns:xsi="http://www.w3.org/2001/XMLSchema-instance" xmlns:pc="http://schemas.microsoft.com/office/infopath/2007/PartnerControls">
-  <documentManagement/>
-</p:properties>
-</file>
-
-<file path=customXml/item2.xml><?xml version="1.0" encoding="utf-8"?>
-<?mso-contentType ?>
-<FormTemplates xmlns="http://schemas.microsoft.com/sharepoint/v3/contenttype/forms">
-  <Display>DocumentLibraryForm</Display>
-  <Edit>DocumentLibraryForm</Edit>
-  <New>DocumentLibraryForm</New>
-</FormTemplates>
-</file>
-
-<file path=customXml/item3.xml><?xml version="1.0" encoding="utf-8"?>
 <ct:contentTypeSchema xmlns:ct="http://schemas.microsoft.com/office/2006/metadata/contentType" xmlns:ma="http://schemas.microsoft.com/office/2006/metadata/properties/metaAttributes" ct:_="" ma:_="" ma:contentTypeName="Document" ma:contentTypeID="0x010100ABA223F759147049B9D8A25DED07DD24" ma:contentTypeVersion="14" ma:contentTypeDescription="Create a new document." ma:contentTypeScope="" ma:versionID="754cccfe17833f4d06e0267dc9c12ab7">
   <xsd:schema xmlns:xsd="http://www.w3.org/2001/XMLSchema" xmlns:xs="http://www.w3.org/2001/XMLSchema" xmlns:p="http://schemas.microsoft.com/office/2006/metadata/properties" xmlns:ns3="cc9255bc-4d99-4f42-bba5-857cbcc6e725" xmlns:ns4="fc2bff61-6a31-4c51-9f32-b9bba46405e5" targetNamespace="http://schemas.microsoft.com/office/2006/metadata/properties" ma:root="true" ma:fieldsID="e32414dc8724dfdc561355c14801bc84" ns3:_="" ns4:_="">
     <xsd:import namespace="cc9255bc-4d99-4f42-bba5-857cbcc6e725"/>
@@ -7022,28 +7007,26 @@
 </ct:contentTypeSchema>
 </file>
 
+<file path=customXml/item2.xml><?xml version="1.0" encoding="utf-8"?>
+<?mso-contentType ?>
+<FormTemplates xmlns="http://schemas.microsoft.com/sharepoint/v3/contenttype/forms">
+  <Display>DocumentLibraryForm</Display>
+  <Edit>DocumentLibraryForm</Edit>
+  <New>DocumentLibraryForm</New>
+</FormTemplates>
+</file>
+
+<file path=customXml/item3.xml><?xml version="1.0" encoding="utf-8"?>
+<p:properties xmlns:p="http://schemas.microsoft.com/office/2006/metadata/properties" xmlns:xsi="http://www.w3.org/2001/XMLSchema-instance" xmlns:pc="http://schemas.microsoft.com/office/infopath/2007/PartnerControls">
+  <documentManagement/>
+</p:properties>
+</file>
+
 <file path=customXml/item4.xml><?xml version="1.0" encoding="utf-8"?>
 <b:Sources xmlns:b="http://schemas.openxmlformats.org/officeDocument/2006/bibliography" xmlns="http://schemas.openxmlformats.org/officeDocument/2006/bibliography" SelectedStyle="\APASixthEditionOfficeOnline.xsl" StyleName="APA" Version="6"/>
 </file>
 
 <file path=customXml/itemProps1.xml><?xml version="1.0" encoding="utf-8"?>
-<ds:datastoreItem xmlns:ds="http://schemas.openxmlformats.org/officeDocument/2006/customXml" ds:itemID="{1A5F5AF1-B05B-4704-B970-F66948F444EC}">
-  <ds:schemaRefs>
-    <ds:schemaRef ds:uri="http://schemas.microsoft.com/office/2006/metadata/properties"/>
-    <ds:schemaRef ds:uri="http://schemas.microsoft.com/office/infopath/2007/PartnerControls"/>
-  </ds:schemaRefs>
-</ds:datastoreItem>
-</file>
-
-<file path=customXml/itemProps2.xml><?xml version="1.0" encoding="utf-8"?>
-<ds:datastoreItem xmlns:ds="http://schemas.openxmlformats.org/officeDocument/2006/customXml" ds:itemID="{7BFD71E4-33D5-445D-9CFC-21F1C7989C0E}">
-  <ds:schemaRefs>
-    <ds:schemaRef ds:uri="http://schemas.microsoft.com/sharepoint/v3/contenttype/forms"/>
-  </ds:schemaRefs>
-</ds:datastoreItem>
-</file>
-
-<file path=customXml/itemProps3.xml><?xml version="1.0" encoding="utf-8"?>
 <ds:datastoreItem xmlns:ds="http://schemas.openxmlformats.org/officeDocument/2006/customXml" ds:itemID="{DDA83A75-2CCD-4D1B-9315-5B4B38A21415}">
   <ds:schemaRefs>
     <ds:schemaRef ds:uri="http://schemas.microsoft.com/office/2006/metadata/contentType"/>
@@ -7062,8 +7045,33 @@
 </ds:datastoreItem>
 </file>
 
+<file path=customXml/itemProps2.xml><?xml version="1.0" encoding="utf-8"?>
+<ds:datastoreItem xmlns:ds="http://schemas.openxmlformats.org/officeDocument/2006/customXml" ds:itemID="{7BFD71E4-33D5-445D-9CFC-21F1C7989C0E}">
+  <ds:schemaRefs>
+    <ds:schemaRef ds:uri="http://schemas.microsoft.com/sharepoint/v3/contenttype/forms"/>
+  </ds:schemaRefs>
+</ds:datastoreItem>
+</file>
+
+<file path=customXml/itemProps3.xml><?xml version="1.0" encoding="utf-8"?>
+<ds:datastoreItem xmlns:ds="http://schemas.openxmlformats.org/officeDocument/2006/customXml" ds:itemID="{1A5F5AF1-B05B-4704-B970-F66948F444EC}">
+  <ds:schemaRefs>
+    <ds:schemaRef ds:uri="fc2bff61-6a31-4c51-9f32-b9bba46405e5"/>
+    <ds:schemaRef ds:uri="http://purl.org/dc/dcmitype/"/>
+    <ds:schemaRef ds:uri="http://purl.org/dc/elements/1.1/"/>
+    <ds:schemaRef ds:uri="http://schemas.microsoft.com/office/infopath/2007/PartnerControls"/>
+    <ds:schemaRef ds:uri="http://schemas.microsoft.com/office/2006/documentManagement/types"/>
+    <ds:schemaRef ds:uri="http://schemas.openxmlformats.org/package/2006/metadata/core-properties"/>
+    <ds:schemaRef ds:uri="http://purl.org/dc/terms/"/>
+    <ds:schemaRef ds:uri="cc9255bc-4d99-4f42-bba5-857cbcc6e725"/>
+    <ds:schemaRef ds:uri="http://schemas.microsoft.com/office/2006/metadata/properties"/>
+    <ds:schemaRef ds:uri="http://www.w3.org/XML/1998/namespace"/>
+  </ds:schemaRefs>
+</ds:datastoreItem>
+</file>
+
 <file path=customXml/itemProps4.xml><?xml version="1.0" encoding="utf-8"?>
-<ds:datastoreItem xmlns:ds="http://schemas.openxmlformats.org/officeDocument/2006/customXml" ds:itemID="{1250F7DB-ADC6-4433-AA88-EA425DFCEDC4}">
+<ds:datastoreItem xmlns:ds="http://schemas.openxmlformats.org/officeDocument/2006/customXml" ds:itemID="{C50A1A0E-DAAE-4296-ACBB-06B584A9F467}">
   <ds:schemaRefs>
     <ds:schemaRef ds:uri="http://schemas.openxmlformats.org/officeDocument/2006/bibliography"/>
   </ds:schemaRefs>

</xml_diff>

<commit_message>
fixed again ciw from 1 to 2
</commit_message>
<xml_diff>
--- a/docpac_10271023/docpac_10271023.docx
+++ b/docpac_10271023/docpac_10271023.docx
@@ -599,8 +599,13 @@
               <w:t xml:space="preserve">] </w:t>
             </w:r>
             <w:r>
-              <w:t>CIW Chapter 1</w:t>
-            </w:r>
+              <w:t xml:space="preserve">CIW Chapter </w:t>
+            </w:r>
+            <w:r>
+              <w:t>2</w:t>
+            </w:r>
+            <w:bookmarkStart w:id="1" w:name="_GoBack"/>
+            <w:bookmarkEnd w:id="1"/>
           </w:p>
           <w:p>
             <w:pPr>
@@ -759,8 +764,6 @@
       <w:r>
         <w:t>2</w:t>
       </w:r>
-      <w:bookmarkStart w:id="1" w:name="_GoBack"/>
-      <w:bookmarkEnd w:id="1"/>
     </w:p>
     <w:p>
       <w:pPr>
@@ -6779,6 +6782,21 @@
 </file>
 
 <file path=customXml/item1.xml><?xml version="1.0" encoding="utf-8"?>
+<p:properties xmlns:p="http://schemas.microsoft.com/office/2006/metadata/properties" xmlns:xsi="http://www.w3.org/2001/XMLSchema-instance" xmlns:pc="http://schemas.microsoft.com/office/infopath/2007/PartnerControls">
+  <documentManagement/>
+</p:properties>
+</file>
+
+<file path=customXml/item2.xml><?xml version="1.0" encoding="utf-8"?>
+<?mso-contentType ?>
+<FormTemplates xmlns="http://schemas.microsoft.com/sharepoint/v3/contenttype/forms">
+  <Display>DocumentLibraryForm</Display>
+  <Edit>DocumentLibraryForm</Edit>
+  <New>DocumentLibraryForm</New>
+</FormTemplates>
+</file>
+
+<file path=customXml/item3.xml><?xml version="1.0" encoding="utf-8"?>
 <ct:contentTypeSchema xmlns:ct="http://schemas.microsoft.com/office/2006/metadata/contentType" xmlns:ma="http://schemas.microsoft.com/office/2006/metadata/properties/metaAttributes" ct:_="" ma:_="" ma:contentTypeName="Document" ma:contentTypeID="0x010100ABA223F759147049B9D8A25DED07DD24" ma:contentTypeVersion="14" ma:contentTypeDescription="Create a new document." ma:contentTypeScope="" ma:versionID="754cccfe17833f4d06e0267dc9c12ab7">
   <xsd:schema xmlns:xsd="http://www.w3.org/2001/XMLSchema" xmlns:xs="http://www.w3.org/2001/XMLSchema" xmlns:p="http://schemas.microsoft.com/office/2006/metadata/properties" xmlns:ns3="cc9255bc-4d99-4f42-bba5-857cbcc6e725" xmlns:ns4="fc2bff61-6a31-4c51-9f32-b9bba46405e5" targetNamespace="http://schemas.microsoft.com/office/2006/metadata/properties" ma:root="true" ma:fieldsID="e32414dc8724dfdc561355c14801bc84" ns3:_="" ns4:_="">
     <xsd:import namespace="cc9255bc-4d99-4f42-bba5-857cbcc6e725"/>
@@ -7007,26 +7025,36 @@
 </ct:contentTypeSchema>
 </file>
 
-<file path=customXml/item2.xml><?xml version="1.0" encoding="utf-8"?>
-<?mso-contentType ?>
-<FormTemplates xmlns="http://schemas.microsoft.com/sharepoint/v3/contenttype/forms">
-  <Display>DocumentLibraryForm</Display>
-  <Edit>DocumentLibraryForm</Edit>
-  <New>DocumentLibraryForm</New>
-</FormTemplates>
-</file>
-
-<file path=customXml/item3.xml><?xml version="1.0" encoding="utf-8"?>
-<p:properties xmlns:p="http://schemas.microsoft.com/office/2006/metadata/properties" xmlns:xsi="http://www.w3.org/2001/XMLSchema-instance" xmlns:pc="http://schemas.microsoft.com/office/infopath/2007/PartnerControls">
-  <documentManagement/>
-</p:properties>
-</file>
-
 <file path=customXml/item4.xml><?xml version="1.0" encoding="utf-8"?>
 <b:Sources xmlns:b="http://schemas.openxmlformats.org/officeDocument/2006/bibliography" xmlns="http://schemas.openxmlformats.org/officeDocument/2006/bibliography" SelectedStyle="\APASixthEditionOfficeOnline.xsl" StyleName="APA" Version="6"/>
 </file>
 
 <file path=customXml/itemProps1.xml><?xml version="1.0" encoding="utf-8"?>
+<ds:datastoreItem xmlns:ds="http://schemas.openxmlformats.org/officeDocument/2006/customXml" ds:itemID="{1A5F5AF1-B05B-4704-B970-F66948F444EC}">
+  <ds:schemaRefs>
+    <ds:schemaRef ds:uri="fc2bff61-6a31-4c51-9f32-b9bba46405e5"/>
+    <ds:schemaRef ds:uri="http://schemas.microsoft.com/office/2006/documentManagement/types"/>
+    <ds:schemaRef ds:uri="cc9255bc-4d99-4f42-bba5-857cbcc6e725"/>
+    <ds:schemaRef ds:uri="http://schemas.microsoft.com/office/infopath/2007/PartnerControls"/>
+    <ds:schemaRef ds:uri="http://schemas.openxmlformats.org/package/2006/metadata/core-properties"/>
+    <ds:schemaRef ds:uri="http://purl.org/dc/dcmitype/"/>
+    <ds:schemaRef ds:uri="http://purl.org/dc/elements/1.1/"/>
+    <ds:schemaRef ds:uri="http://schemas.microsoft.com/office/2006/metadata/properties"/>
+    <ds:schemaRef ds:uri="http://www.w3.org/XML/1998/namespace"/>
+    <ds:schemaRef ds:uri="http://purl.org/dc/terms/"/>
+  </ds:schemaRefs>
+</ds:datastoreItem>
+</file>
+
+<file path=customXml/itemProps2.xml><?xml version="1.0" encoding="utf-8"?>
+<ds:datastoreItem xmlns:ds="http://schemas.openxmlformats.org/officeDocument/2006/customXml" ds:itemID="{7BFD71E4-33D5-445D-9CFC-21F1C7989C0E}">
+  <ds:schemaRefs>
+    <ds:schemaRef ds:uri="http://schemas.microsoft.com/sharepoint/v3/contenttype/forms"/>
+  </ds:schemaRefs>
+</ds:datastoreItem>
+</file>
+
+<file path=customXml/itemProps3.xml><?xml version="1.0" encoding="utf-8"?>
 <ds:datastoreItem xmlns:ds="http://schemas.openxmlformats.org/officeDocument/2006/customXml" ds:itemID="{DDA83A75-2CCD-4D1B-9315-5B4B38A21415}">
   <ds:schemaRefs>
     <ds:schemaRef ds:uri="http://schemas.microsoft.com/office/2006/metadata/contentType"/>
@@ -7045,33 +7073,8 @@
 </ds:datastoreItem>
 </file>
 
-<file path=customXml/itemProps2.xml><?xml version="1.0" encoding="utf-8"?>
-<ds:datastoreItem xmlns:ds="http://schemas.openxmlformats.org/officeDocument/2006/customXml" ds:itemID="{7BFD71E4-33D5-445D-9CFC-21F1C7989C0E}">
-  <ds:schemaRefs>
-    <ds:schemaRef ds:uri="http://schemas.microsoft.com/sharepoint/v3/contenttype/forms"/>
-  </ds:schemaRefs>
-</ds:datastoreItem>
-</file>
-
-<file path=customXml/itemProps3.xml><?xml version="1.0" encoding="utf-8"?>
-<ds:datastoreItem xmlns:ds="http://schemas.openxmlformats.org/officeDocument/2006/customXml" ds:itemID="{1A5F5AF1-B05B-4704-B970-F66948F444EC}">
-  <ds:schemaRefs>
-    <ds:schemaRef ds:uri="fc2bff61-6a31-4c51-9f32-b9bba46405e5"/>
-    <ds:schemaRef ds:uri="http://purl.org/dc/dcmitype/"/>
-    <ds:schemaRef ds:uri="http://purl.org/dc/elements/1.1/"/>
-    <ds:schemaRef ds:uri="http://schemas.microsoft.com/office/infopath/2007/PartnerControls"/>
-    <ds:schemaRef ds:uri="http://schemas.microsoft.com/office/2006/documentManagement/types"/>
-    <ds:schemaRef ds:uri="http://schemas.openxmlformats.org/package/2006/metadata/core-properties"/>
-    <ds:schemaRef ds:uri="http://purl.org/dc/terms/"/>
-    <ds:schemaRef ds:uri="cc9255bc-4d99-4f42-bba5-857cbcc6e725"/>
-    <ds:schemaRef ds:uri="http://schemas.microsoft.com/office/2006/metadata/properties"/>
-    <ds:schemaRef ds:uri="http://www.w3.org/XML/1998/namespace"/>
-  </ds:schemaRefs>
-</ds:datastoreItem>
-</file>
-
 <file path=customXml/itemProps4.xml><?xml version="1.0" encoding="utf-8"?>
-<ds:datastoreItem xmlns:ds="http://schemas.openxmlformats.org/officeDocument/2006/customXml" ds:itemID="{C50A1A0E-DAAE-4296-ACBB-06B584A9F467}">
+<ds:datastoreItem xmlns:ds="http://schemas.openxmlformats.org/officeDocument/2006/customXml" ds:itemID="{8F1C6CF2-EA43-4AAE-8BAD-382DC9C030CD}">
   <ds:schemaRefs>
     <ds:schemaRef ds:uri="http://schemas.openxmlformats.org/officeDocument/2006/bibliography"/>
   </ds:schemaRefs>

</xml_diff>